<commit_message>
changed branch to alternative, modifed song.txt, deleted dream.docx, add alternative, and renamed to dream.docx
</commit_message>
<xml_diff>
--- a/dream.docx
+++ b/dream.docx
@@ -4,9 +4,16 @@
   <w:body>
     <w:p>
       <w:r>
-        <w:t>This is a Microsoft word document.</w:t>
+        <w:t xml:space="preserve">This is a Microsoft word document.  </w:t>
+      </w:r>
+      <w:r>
+        <w:rPr>
+          <w:color w:val="C00000"/>
+        </w:rPr>
+        <w:t>(This is a change – Version for branch alternate)</w:t>
       </w:r>
     </w:p>
+    <w:p/>
     <w:p>
       <w:r>
         <w:t>It will be treated as a binary file by Git.</w:t>

</xml_diff>

<commit_message>
changed to main branch, edited song.txt, deleted dream.docx, moved main.docx to the repo and renamed to dream.docx
</commit_message>
<xml_diff>
--- a/dream.docx
+++ b/dream.docx
@@ -4,9 +4,28 @@
   <w:body>
     <w:p>
       <w:r>
-        <w:t>This is a Microsoft word document.</w:t>
+        <w:t xml:space="preserve">This is a Microsoft word document.  </w:t>
+      </w:r>
+      <w:r>
+        <w:rPr>
+          <w:color w:val="C00000"/>
+        </w:rPr>
+        <w:t xml:space="preserve">(This is a change – Version for branch </w:t>
+      </w:r>
+      <w:r>
+        <w:rPr>
+          <w:color w:val="C00000"/>
+        </w:rPr>
+        <w:t>main</w:t>
+      </w:r>
+      <w:r>
+        <w:rPr>
+          <w:color w:val="C00000"/>
+        </w:rPr>
+        <w:t>)</w:t>
       </w:r>
     </w:p>
+    <w:p/>
     <w:p>
       <w:r>
         <w:t>It will be treated as a binary file by Git.</w:t>

</xml_diff>